<commit_message>
Remove Act5 sealing references and functions and change appropriate ones to "sealing."  Tweaks as to how information is displayed to the user about sealing.  Minor bug fixes, like fixing how date differences are calculated.
</commit_message>
<xml_diff>
--- a/Expungement-Generator/templates/SealingOverview.docx
+++ b/Expungement-Generator/templates/SealingOverview.docx
@@ -20,7 +20,7 @@
           <w:sz w:val="40"/>
           <w:szCs w:val="40"/>
         </w:rPr>
-        <w:t xml:space="preserve">Sealing Overview For </w:t>
+        <w:t xml:space="preserve">Sealing Overview </w:t>
       </w:r>
       <w:r>
         <w:rPr>
@@ -29,7 +29,7 @@
           <w:sz w:val="40"/>
           <w:szCs w:val="40"/>
         </w:rPr>
-        <w:t>${NAME}</w:t>
+        <w:t>f</w:t>
       </w:r>
       <w:r>
         <w:rPr>
@@ -38,6 +38,24 @@
           <w:sz w:val="40"/>
           <w:szCs w:val="40"/>
         </w:rPr>
+        <w:t xml:space="preserve">or </w:t>
+      </w:r>
+      <w:r>
+        <w:rPr>
+          <w:rFonts w:ascii="Times New Roman" w:hAnsi="Times New Roman" w:cs="Times New Roman"/>
+          <w:b/>
+          <w:sz w:val="40"/>
+          <w:szCs w:val="40"/>
+        </w:rPr>
+        <w:t>${NAME}</w:t>
+      </w:r>
+      <w:r>
+        <w:rPr>
+          <w:rFonts w:ascii="Times New Roman" w:hAnsi="Times New Roman" w:cs="Times New Roman"/>
+          <w:b/>
+          <w:sz w:val="40"/>
+          <w:szCs w:val="40"/>
+        </w:rPr>
         <w:t xml:space="preserve"> </w:t>
       </w:r>
     </w:p>
@@ -176,45 +194,102 @@
         <w:spacing w:after="0" w:line="240" w:lineRule="auto"/>
         <w:rPr>
           <w:rFonts w:ascii="Times New Roman" w:hAnsi="Times New Roman" w:cs="Times New Roman"/>
-          <w:b/>
-          <w:sz w:val="28"/>
-          <w:szCs w:val="28"/>
-        </w:rPr>
-      </w:pPr>
-      <w:r>
-        <w:rPr>
-          <w:rFonts w:ascii="Times New Roman" w:hAnsi="Times New Roman" w:cs="Times New Roman"/>
-          <w:b/>
-          <w:sz w:val="28"/>
-          <w:szCs w:val="28"/>
-        </w:rPr>
-        <w:t xml:space="preserve">Below is further information about the Act 56 (clean slate) </w:t>
-      </w:r>
-      <w:proofErr w:type="spellStart"/>
-      <w:r>
-        <w:rPr>
-          <w:rFonts w:ascii="Times New Roman" w:hAnsi="Times New Roman" w:cs="Times New Roman"/>
-          <w:b/>
-          <w:sz w:val="28"/>
-          <w:szCs w:val="28"/>
-        </w:rPr>
-        <w:t>disquafiers</w:t>
-      </w:r>
-      <w:proofErr w:type="spellEnd"/>
-      <w:r>
-        <w:rPr>
-          <w:rFonts w:ascii="Times New Roman" w:hAnsi="Times New Roman" w:cs="Times New Roman"/>
-          <w:b/>
-          <w:sz w:val="28"/>
-          <w:szCs w:val="28"/>
-        </w:rPr>
-        <w:t xml:space="preserve"> for this record.  Note that we often can only guess at the grade of a charge.</w:t>
-      </w:r>
+          <w:sz w:val="28"/>
+          <w:szCs w:val="28"/>
+        </w:rPr>
+      </w:pPr>
+      <w:r>
+        <w:rPr>
+          <w:rFonts w:ascii="Times New Roman" w:hAnsi="Times New Roman" w:cs="Times New Roman"/>
+          <w:b/>
+          <w:sz w:val="28"/>
+          <w:szCs w:val="28"/>
+        </w:rPr>
+        <w:t xml:space="preserve">Below is information about the </w:t>
+      </w:r>
+      <w:r>
+        <w:rPr>
+          <w:rFonts w:ascii="Times New Roman" w:hAnsi="Times New Roman" w:cs="Times New Roman"/>
+          <w:b/>
+          <w:sz w:val="28"/>
+          <w:szCs w:val="28"/>
+        </w:rPr>
+        <w:t xml:space="preserve">convictions that </w:t>
+      </w:r>
+      <w:r>
+        <w:rPr>
+          <w:rFonts w:ascii="Times New Roman" w:hAnsi="Times New Roman" w:cs="Times New Roman"/>
+          <w:b/>
+          <w:i/>
+          <w:sz w:val="28"/>
+          <w:szCs w:val="28"/>
+          <w:u w:val="single"/>
+        </w:rPr>
+        <w:t>may</w:t>
+      </w:r>
+      <w:r>
+        <w:rPr>
+          <w:rFonts w:ascii="Times New Roman" w:hAnsi="Times New Roman" w:cs="Times New Roman"/>
+          <w:b/>
+          <w:sz w:val="28"/>
+          <w:szCs w:val="28"/>
+        </w:rPr>
+        <w:t xml:space="preserve"> disqualify this person’s entire record from sealing.  </w:t>
+      </w:r>
+      <w:r>
+        <w:rPr>
+          <w:rFonts w:ascii="Times New Roman" w:hAnsi="Times New Roman" w:cs="Times New Roman"/>
+          <w:sz w:val="28"/>
+          <w:szCs w:val="28"/>
+        </w:rPr>
+        <w:t xml:space="preserve">Because offense grades so often do not appear on court records, we can only guess </w:t>
+      </w:r>
+      <w:r>
+        <w:rPr>
+          <w:rFonts w:ascii="Times New Roman" w:hAnsi="Times New Roman" w:cs="Times New Roman"/>
+          <w:sz w:val="28"/>
+          <w:szCs w:val="28"/>
+        </w:rPr>
+        <w:t xml:space="preserve">at the grade of many offenses.  For this reason, this is only intended as a guide; </w:t>
+      </w:r>
+      <w:r>
+        <w:rPr>
+          <w:rFonts w:ascii="Times New Roman" w:hAnsi="Times New Roman" w:cs="Times New Roman"/>
+          <w:sz w:val="28"/>
+          <w:szCs w:val="28"/>
+          <w:u w:val="single"/>
+        </w:rPr>
+        <w:t>it is important to investigate further</w:t>
+      </w:r>
+      <w:r>
+        <w:rPr>
+          <w:rFonts w:ascii="Times New Roman" w:hAnsi="Times New Roman" w:cs="Times New Roman"/>
+          <w:sz w:val="28"/>
+          <w:szCs w:val="28"/>
+        </w:rPr>
+        <w:t xml:space="preserve">. </w:t>
+      </w:r>
+    </w:p>
+    <w:p>
+      <w:pPr>
+        <w:spacing w:after="0" w:line="240" w:lineRule="auto"/>
+        <w:rPr>
+          <w:rFonts w:ascii="Times New Roman" w:hAnsi="Times New Roman" w:cs="Times New Roman"/>
+          <w:b/>
+          <w:sz w:val="12"/>
+          <w:szCs w:val="12"/>
+        </w:rPr>
+      </w:pPr>
     </w:p>
     <w:tbl>
       <w:tblPr>
         <w:tblStyle w:val="TableGrid"/>
         <w:tblW w:w="13698" w:type="dxa"/>
+        <w:tblCellMar>
+          <w:left w:w="115" w:type="dxa"/>
+          <w:bottom w:w="115" w:type="dxa"/>
+          <w:right w:w="115" w:type="dxa"/>
+        </w:tblCellMar>
         <w:tblLook w:val="04A0" w:firstRow="1" w:lastRow="0" w:firstColumn="1" w:lastColumn="0" w:noHBand="0" w:noVBand="1"/>
       </w:tblPr>
       <w:tblGrid>
@@ -308,13 +383,15 @@
             <w:pPr>
               <w:rPr>
                 <w:rFonts w:ascii="Times New Roman" w:hAnsi="Times New Roman" w:cs="Times New Roman"/>
-                <w:sz w:val="24"/>
-                <w:szCs w:val="24"/>
-              </w:rPr>
-            </w:pPr>
-            <w:r>
-              <w:rPr>
-                <w:rFonts w:ascii="Times New Roman" w:hAnsi="Times New Roman" w:cs="Times New Roman"/>
+                <w:b/>
+                <w:sz w:val="24"/>
+                <w:szCs w:val="24"/>
+              </w:rPr>
+            </w:pPr>
+            <w:r>
+              <w:rPr>
+                <w:rFonts w:ascii="Times New Roman" w:hAnsi="Times New Roman" w:cs="Times New Roman"/>
+                <w:b/>
                 <w:sz w:val="24"/>
                 <w:szCs w:val="24"/>
               </w:rPr>
@@ -376,13 +453,15 @@
             <w:pPr>
               <w:rPr>
                 <w:rFonts w:ascii="Times New Roman" w:hAnsi="Times New Roman" w:cs="Times New Roman"/>
-                <w:sz w:val="24"/>
-                <w:szCs w:val="24"/>
-              </w:rPr>
-            </w:pPr>
-            <w:r>
-              <w:rPr>
-                <w:rFonts w:ascii="Times New Roman" w:hAnsi="Times New Roman" w:cs="Times New Roman"/>
+                <w:b/>
+                <w:sz w:val="24"/>
+                <w:szCs w:val="24"/>
+              </w:rPr>
+            </w:pPr>
+            <w:r>
+              <w:rPr>
+                <w:rFonts w:ascii="Times New Roman" w:hAnsi="Times New Roman" w:cs="Times New Roman"/>
+                <w:b/>
                 <w:sz w:val="24"/>
                 <w:szCs w:val="24"/>
               </w:rPr>
@@ -444,13 +523,15 @@
             <w:pPr>
               <w:rPr>
                 <w:rFonts w:ascii="Times New Roman" w:hAnsi="Times New Roman" w:cs="Times New Roman"/>
-                <w:sz w:val="24"/>
-                <w:szCs w:val="24"/>
-              </w:rPr>
-            </w:pPr>
-            <w:r>
-              <w:rPr>
-                <w:rFonts w:ascii="Times New Roman" w:hAnsi="Times New Roman" w:cs="Times New Roman"/>
+                <w:b/>
+                <w:sz w:val="24"/>
+                <w:szCs w:val="24"/>
+              </w:rPr>
+            </w:pPr>
+            <w:r>
+              <w:rPr>
+                <w:rFonts w:ascii="Times New Roman" w:hAnsi="Times New Roman" w:cs="Times New Roman"/>
+                <w:b/>
                 <w:sz w:val="24"/>
                 <w:szCs w:val="24"/>
               </w:rPr>
@@ -512,13 +593,15 @@
             <w:pPr>
               <w:rPr>
                 <w:rFonts w:ascii="Times New Roman" w:hAnsi="Times New Roman" w:cs="Times New Roman"/>
-                <w:sz w:val="24"/>
-                <w:szCs w:val="24"/>
-              </w:rPr>
-            </w:pPr>
-            <w:r>
-              <w:rPr>
-                <w:rFonts w:ascii="Times New Roman" w:hAnsi="Times New Roman" w:cs="Times New Roman"/>
+                <w:b/>
+                <w:sz w:val="24"/>
+                <w:szCs w:val="24"/>
+              </w:rPr>
+            </w:pPr>
+            <w:r>
+              <w:rPr>
+                <w:rFonts w:ascii="Times New Roman" w:hAnsi="Times New Roman" w:cs="Times New Roman"/>
+                <w:b/>
                 <w:sz w:val="24"/>
                 <w:szCs w:val="24"/>
               </w:rPr>
@@ -580,13 +663,15 @@
             <w:pPr>
               <w:rPr>
                 <w:rFonts w:ascii="Times New Roman" w:hAnsi="Times New Roman" w:cs="Times New Roman"/>
-                <w:sz w:val="24"/>
-                <w:szCs w:val="24"/>
-              </w:rPr>
-            </w:pPr>
-            <w:r>
-              <w:rPr>
-                <w:rFonts w:ascii="Times New Roman" w:hAnsi="Times New Roman" w:cs="Times New Roman"/>
+                <w:b/>
+                <w:sz w:val="24"/>
+                <w:szCs w:val="24"/>
+              </w:rPr>
+            </w:pPr>
+            <w:r>
+              <w:rPr>
+                <w:rFonts w:ascii="Times New Roman" w:hAnsi="Times New Roman" w:cs="Times New Roman"/>
+                <w:b/>
                 <w:sz w:val="24"/>
                 <w:szCs w:val="24"/>
               </w:rPr>
@@ -648,17 +733,39 @@
             <w:pPr>
               <w:rPr>
                 <w:rFonts w:ascii="Times New Roman" w:hAnsi="Times New Roman" w:cs="Times New Roman"/>
-                <w:sz w:val="24"/>
-                <w:szCs w:val="24"/>
-              </w:rPr>
-            </w:pPr>
-            <w:r>
-              <w:rPr>
-                <w:rFonts w:ascii="Times New Roman" w:hAnsi="Times New Roman" w:cs="Times New Roman"/>
-                <w:sz w:val="24"/>
-                <w:szCs w:val="24"/>
-              </w:rPr>
-              <w:t>Past 20 years: F Conviction for Article B, D, Chap 61, registration crime</w:t>
+                <w:b/>
+                <w:sz w:val="24"/>
+                <w:szCs w:val="24"/>
+              </w:rPr>
+            </w:pPr>
+            <w:r>
+              <w:rPr>
+                <w:rFonts w:ascii="Times New Roman" w:hAnsi="Times New Roman" w:cs="Times New Roman"/>
+                <w:b/>
+                <w:sz w:val="24"/>
+                <w:szCs w:val="24"/>
+              </w:rPr>
+              <w:t>Past 20 years: F Conviction for Article B, D, Chap</w:t>
+            </w:r>
+            <w:r>
+              <w:rPr>
+                <w:rFonts w:ascii="Times New Roman" w:hAnsi="Times New Roman" w:cs="Times New Roman"/>
+                <w:b/>
+                <w:sz w:val="24"/>
+                <w:szCs w:val="24"/>
+              </w:rPr>
+              <w:t>.</w:t>
+            </w:r>
+            <w:bookmarkStart w:id="0" w:name="_GoBack"/>
+            <w:bookmarkEnd w:id="0"/>
+            <w:r>
+              <w:rPr>
+                <w:rFonts w:ascii="Times New Roman" w:hAnsi="Times New Roman" w:cs="Times New Roman"/>
+                <w:b/>
+                <w:sz w:val="24"/>
+                <w:szCs w:val="24"/>
+              </w:rPr>
+              <w:t xml:space="preserve"> 61, registration crime</w:t>
             </w:r>
           </w:p>
         </w:tc>
@@ -735,25 +842,76 @@
         <w:spacing w:after="0" w:line="240" w:lineRule="auto"/>
         <w:rPr>
           <w:rFonts w:ascii="Times New Roman" w:hAnsi="Times New Roman" w:cs="Times New Roman"/>
-          <w:b/>
-          <w:sz w:val="28"/>
-          <w:szCs w:val="28"/>
-        </w:rPr>
-      </w:pPr>
-      <w:r>
-        <w:rPr>
-          <w:rFonts w:ascii="Times New Roman" w:hAnsi="Times New Roman" w:cs="Times New Roman"/>
-          <w:b/>
-          <w:sz w:val="28"/>
-          <w:szCs w:val="28"/>
-        </w:rPr>
-        <w:t xml:space="preserve">Below is a listing of each case that has a conviction and is not otherwise </w:t>
+          <w:sz w:val="28"/>
+          <w:szCs w:val="28"/>
+        </w:rPr>
+      </w:pPr>
+      <w:r>
+        <w:rPr>
+          <w:rFonts w:ascii="Times New Roman" w:hAnsi="Times New Roman" w:cs="Times New Roman"/>
+          <w:b/>
+          <w:sz w:val="28"/>
+          <w:szCs w:val="28"/>
+        </w:rPr>
+        <w:lastRenderedPageBreak/>
+        <w:t xml:space="preserve">Below is </w:t>
+      </w:r>
+      <w:r>
+        <w:rPr>
+          <w:rFonts w:ascii="Times New Roman" w:hAnsi="Times New Roman" w:cs="Times New Roman"/>
+          <w:b/>
+          <w:sz w:val="28"/>
+          <w:szCs w:val="28"/>
+        </w:rPr>
+        <w:t xml:space="preserve">a raw assessment </w:t>
+      </w:r>
+      <w:r>
+        <w:rPr>
+          <w:rFonts w:ascii="Times New Roman" w:hAnsi="Times New Roman" w:cs="Times New Roman"/>
+          <w:b/>
+          <w:sz w:val="28"/>
+          <w:szCs w:val="28"/>
+        </w:rPr>
+        <w:t xml:space="preserve">of </w:t>
+      </w:r>
+      <w:r>
+        <w:rPr>
+          <w:rFonts w:ascii="Times New Roman" w:hAnsi="Times New Roman" w:cs="Times New Roman"/>
+          <w:b/>
+          <w:sz w:val="28"/>
+          <w:szCs w:val="28"/>
+        </w:rPr>
+        <w:t xml:space="preserve">whether each conviction on this person’s record is potentially sealable based solely on the criteria in 9122.1(b)(1).  </w:t>
+      </w:r>
+      <w:r>
+        <w:rPr>
+          <w:rFonts w:ascii="Times New Roman" w:hAnsi="Times New Roman" w:cs="Times New Roman"/>
+          <w:sz w:val="28"/>
+          <w:szCs w:val="28"/>
+        </w:rPr>
+        <w:t>It does not account for other factors, such as when the conviction took place, whether fines/costs are owed, and whether the rest of the record potentially prevents sealing.</w:t>
+      </w:r>
+      <w:r>
+        <w:rPr>
+          <w:rFonts w:ascii="Times New Roman" w:hAnsi="Times New Roman" w:cs="Times New Roman"/>
+          <w:b/>
+          <w:sz w:val="28"/>
+          <w:szCs w:val="28"/>
+        </w:rPr>
+        <w:t xml:space="preserve">  </w:t>
+      </w:r>
+      <w:r>
+        <w:rPr>
+          <w:rFonts w:ascii="Times New Roman" w:hAnsi="Times New Roman" w:cs="Times New Roman"/>
+          <w:sz w:val="28"/>
+          <w:szCs w:val="28"/>
+        </w:rPr>
+        <w:t xml:space="preserve">Charges that are otherwise </w:t>
       </w:r>
       <w:proofErr w:type="spellStart"/>
       <w:r>
         <w:rPr>
           <w:rFonts w:ascii="Times New Roman" w:hAnsi="Times New Roman" w:cs="Times New Roman"/>
-          <w:b/>
           <w:sz w:val="28"/>
           <w:szCs w:val="28"/>
         </w:rPr>
@@ -763,29 +921,59 @@
       <w:r>
         <w:rPr>
           <w:rFonts w:ascii="Times New Roman" w:hAnsi="Times New Roman" w:cs="Times New Roman"/>
-          <w:b/>
-          <w:sz w:val="28"/>
-          <w:szCs w:val="28"/>
-        </w:rPr>
-        <w:t>.  For each case, the charges are listed and whether or not each charge is potentially sealable.  It is possible that none of these cases are sealable, if the information above tells you that the record is disqualified.</w:t>
-      </w:r>
+          <w:sz w:val="28"/>
+          <w:szCs w:val="28"/>
+        </w:rPr>
+        <w:t>, such as those that received ARD</w:t>
+      </w:r>
+      <w:r>
+        <w:rPr>
+          <w:rFonts w:ascii="Times New Roman" w:hAnsi="Times New Roman" w:cs="Times New Roman"/>
+          <w:sz w:val="28"/>
+          <w:szCs w:val="28"/>
+        </w:rPr>
+        <w:t>,</w:t>
+      </w:r>
+      <w:r>
+        <w:rPr>
+          <w:rFonts w:ascii="Times New Roman" w:hAnsi="Times New Roman" w:cs="Times New Roman"/>
+          <w:sz w:val="28"/>
+          <w:szCs w:val="28"/>
+        </w:rPr>
+        <w:t xml:space="preserve"> are not included.  </w:t>
+      </w:r>
+    </w:p>
+    <w:p>
+      <w:pPr>
+        <w:spacing w:after="0" w:line="240" w:lineRule="auto"/>
+        <w:rPr>
+          <w:rFonts w:ascii="Times New Roman" w:hAnsi="Times New Roman" w:cs="Times New Roman"/>
+          <w:sz w:val="12"/>
+          <w:szCs w:val="12"/>
+        </w:rPr>
+      </w:pPr>
     </w:p>
     <w:tbl>
       <w:tblPr>
         <w:tblStyle w:val="TableGrid"/>
         <w:tblW w:w="13608" w:type="dxa"/>
+        <w:tblCellMar>
+          <w:left w:w="115" w:type="dxa"/>
+          <w:bottom w:w="101" w:type="dxa"/>
+          <w:right w:w="115" w:type="dxa"/>
+        </w:tblCellMar>
         <w:tblLook w:val="04A0" w:firstRow="1" w:lastRow="0" w:firstColumn="1" w:lastColumn="0" w:noHBand="0" w:noVBand="1"/>
       </w:tblPr>
       <w:tblGrid>
-        <w:gridCol w:w="3078"/>
-        <w:gridCol w:w="1800"/>
-        <w:gridCol w:w="7447"/>
+        <w:gridCol w:w="2785"/>
+        <w:gridCol w:w="1980"/>
+        <w:gridCol w:w="7560"/>
         <w:gridCol w:w="1283"/>
       </w:tblGrid>
       <w:tr>
         <w:tc>
           <w:tcPr>
-            <w:tcW w:w="3078" w:type="dxa"/>
+            <w:tcW w:w="2785" w:type="dxa"/>
             <w:shd w:val="clear" w:color="auto" w:fill="D9D9D9" w:themeFill="background1" w:themeFillShade="D9"/>
           </w:tcPr>
           <w:p>
@@ -804,14 +992,13 @@
                 <w:sz w:val="28"/>
                 <w:szCs w:val="28"/>
               </w:rPr>
-              <w:lastRenderedPageBreak/>
               <w:t>Case</w:t>
             </w:r>
           </w:p>
         </w:tc>
         <w:tc>
           <w:tcPr>
-            <w:tcW w:w="1800" w:type="dxa"/>
+            <w:tcW w:w="1980" w:type="dxa"/>
             <w:shd w:val="clear" w:color="auto" w:fill="D9D9D9" w:themeFill="background1" w:themeFillShade="D9"/>
           </w:tcPr>
           <w:p>
@@ -836,7 +1023,7 @@
         </w:tc>
         <w:tc>
           <w:tcPr>
-            <w:tcW w:w="7447" w:type="dxa"/>
+            <w:tcW w:w="7560" w:type="dxa"/>
             <w:shd w:val="clear" w:color="auto" w:fill="D9D9D9" w:themeFill="background1" w:themeFillShade="D9"/>
           </w:tcPr>
           <w:p>
@@ -882,8 +1069,6 @@
               </w:rPr>
               <w:t xml:space="preserve">Fines Or </w:t>
             </w:r>
-            <w:bookmarkStart w:id="0" w:name="_GoBack"/>
-            <w:bookmarkEnd w:id="0"/>
             <w:r>
               <w:rPr>
                 <w:rFonts w:ascii="Times New Roman" w:hAnsi="Times New Roman" w:cs="Times New Roman"/>
@@ -899,7 +1084,7 @@
       <w:tr>
         <w:tc>
           <w:tcPr>
-            <w:tcW w:w="3078" w:type="dxa"/>
+            <w:tcW w:w="2785" w:type="dxa"/>
           </w:tcPr>
           <w:p>
             <w:pPr>
@@ -921,7 +1106,7 @@
         </w:tc>
         <w:tc>
           <w:tcPr>
-            <w:tcW w:w="1800" w:type="dxa"/>
+            <w:tcW w:w="1980" w:type="dxa"/>
           </w:tcPr>
           <w:p>
             <w:pPr>
@@ -943,7 +1128,7 @@
         </w:tc>
         <w:tc>
           <w:tcPr>
-            <w:tcW w:w="7447" w:type="dxa"/>
+            <w:tcW w:w="7560" w:type="dxa"/>
           </w:tcPr>
           <w:p>
             <w:pPr>

</xml_diff>